<commit_message>
delete timer in each cpp file and add a interface of updateInfo
</commit_message>
<xml_diff>
--- a/doc/OOAD.docx
+++ b/doc/OOAD.docx
@@ -29,6 +29,495 @@
     </w:p>
     <w:p>
       <w:pPr>
+        <w:bidi w:val="0"/>
+        <w:jc w:val="center"/>
+        <w:rPr>
+          <w:rFonts w:hint="default" w:ascii="微软雅黑" w:hAnsi="微软雅黑" w:eastAsia="微软雅黑" w:cs="微软雅黑"/>
+          <w:b w:val="0"/>
+          <w:bCs w:val="0"/>
+          <w:sz w:val="21"/>
+          <w:szCs w:val="21"/>
+          <w:lang w:val="en-US" w:eastAsia="zh-CN"/>
+        </w:rPr>
+      </w:pPr>
+      <w:r>
+        <w:rPr>
+          <w:rFonts w:hint="eastAsia" w:ascii="微软雅黑" w:hAnsi="微软雅黑" w:eastAsia="微软雅黑" w:cs="微软雅黑"/>
+          <w:b w:val="0"/>
+          <w:bCs w:val="0"/>
+          <w:sz w:val="21"/>
+          <w:szCs w:val="21"/>
+          <w:lang w:val="en-US" w:eastAsia="zh-CN"/>
+        </w:rPr>
+        <w:t>作者：moriv4</w:t>
+      </w:r>
+    </w:p>
+    <w:p>
+      <w:pPr>
+        <w:rPr>
+          <w:rFonts w:hint="eastAsia"/>
+          <w:lang w:val="en-US" w:eastAsia="zh-CN"/>
+        </w:rPr>
+      </w:pPr>
+    </w:p>
+    <w:sdt>
+      <w:sdtPr>
+        <w:rPr>
+          <w:rFonts w:ascii="宋体" w:hAnsi="宋体" w:eastAsia="宋体" w:cstheme="minorBidi"/>
+          <w:kern w:val="2"/>
+          <w:sz w:val="21"/>
+          <w:szCs w:val="24"/>
+          <w:lang w:val="en-US" w:eastAsia="zh-CN" w:bidi="ar-SA"/>
+        </w:rPr>
+        <w:id w:val="760929325"/>
+        <w:docPartObj>
+          <w:docPartGallery w:val="Table of Contents"/>
+          <w:docPartUnique/>
+        </w:docPartObj>
+      </w:sdtPr>
+      <w:sdtEndPr>
+        <w:rPr>
+          <w:b/>
+          <w:bCs/>
+          <w:sz w:val="20"/>
+          <w:szCs w:val="20"/>
+        </w:rPr>
+      </w:sdtEndPr>
+      <w:sdtContent>
+        <w:p>
+          <w:pPr>
+            <w:spacing w:before="0" w:beforeLines="0" w:after="0" w:afterLines="0" w:line="240" w:lineRule="auto"/>
+            <w:ind w:left="0" w:leftChars="0" w:right="0" w:rightChars="0" w:firstLine="0" w:firstLineChars="0"/>
+            <w:jc w:val="center"/>
+          </w:pPr>
+          <w:bookmarkStart w:id="0" w:name="_Toc1193306919_WPSOffice_Type2"/>
+          <w:r>
+            <w:rPr>
+              <w:rFonts w:ascii="宋体" w:hAnsi="宋体" w:eastAsia="宋体"/>
+              <w:sz w:val="21"/>
+            </w:rPr>
+            <w:t>目录</w:t>
+          </w:r>
+        </w:p>
+        <w:p>
+          <w:pPr>
+            <w:pStyle w:val="15"/>
+            <w:tabs>
+              <w:tab w:val="right" w:leader="dot" w:pos="8306"/>
+            </w:tabs>
+          </w:pPr>
+          <w:r>
+            <w:rPr>
+              <w:b/>
+              <w:bCs/>
+            </w:rPr>
+            <w:fldChar w:fldCharType="begin"/>
+          </w:r>
+          <w:r>
+            <w:instrText xml:space="preserve"> HYPERLINK \l _Toc1264706898_WPSOffice_Level1 </w:instrText>
+          </w:r>
+          <w:r>
+            <w:rPr>
+              <w:b/>
+              <w:bCs/>
+            </w:rPr>
+            <w:fldChar w:fldCharType="separate"/>
+          </w:r>
+          <w:sdt>
+            <w:sdtPr>
+              <w:rPr>
+                <w:rFonts w:eastAsia="新宋体" w:asciiTheme="minorAscii" w:hAnsiTheme="minorAscii" w:cstheme="minorBidi"/>
+                <w:b/>
+                <w:bCs/>
+                <w:kern w:val="2"/>
+                <w:sz w:val="21"/>
+                <w:szCs w:val="24"/>
+                <w:lang w:val="en-US" w:eastAsia="zh-CN" w:bidi="ar-SA"/>
+              </w:rPr>
+              <w:id w:val="760929325"/>
+              <w:placeholder>
+                <w:docPart w:val="{67573e9e-f8ab-45a9-8846-006992d282f1}"/>
+              </w:placeholder>
+            </w:sdtPr>
+            <w:sdtEndPr>
+              <w:rPr>
+                <w:rFonts w:eastAsia="新宋体" w:asciiTheme="minorAscii" w:hAnsiTheme="minorAscii" w:cstheme="minorBidi"/>
+                <w:b/>
+                <w:bCs/>
+                <w:kern w:val="2"/>
+                <w:sz w:val="21"/>
+                <w:szCs w:val="24"/>
+                <w:lang w:val="en-US" w:eastAsia="zh-CN" w:bidi="ar-SA"/>
+              </w:rPr>
+            </w:sdtEndPr>
+            <w:sdtContent>
+              <w:r>
+                <w:rPr>
+                  <w:rFonts w:hint="default" w:eastAsia="新宋体" w:asciiTheme="minorAscii" w:hAnsiTheme="minorAscii" w:cstheme="minorBidi"/>
+                  <w:b/>
+                  <w:bCs/>
+                </w:rPr>
+                <w:t xml:space="preserve">1. </w:t>
+              </w:r>
+              <w:r>
+                <w:rPr>
+                  <w:rFonts w:hint="eastAsia" w:eastAsia="新宋体" w:asciiTheme="minorAscii" w:hAnsiTheme="minorAscii" w:cstheme="minorBidi"/>
+                  <w:b/>
+                  <w:bCs/>
+                </w:rPr>
+                <w:t>项目简介</w:t>
+              </w:r>
+            </w:sdtContent>
+          </w:sdt>
+          <w:r>
+            <w:rPr>
+              <w:b/>
+              <w:bCs/>
+            </w:rPr>
+            <w:tab/>
+          </w:r>
+          <w:bookmarkStart w:id="1" w:name="_Toc1264706898_WPSOffice_Level1Page"/>
+          <w:r>
+            <w:rPr>
+              <w:b/>
+              <w:bCs/>
+            </w:rPr>
+            <w:t>1</w:t>
+          </w:r>
+          <w:bookmarkEnd w:id="1"/>
+          <w:r>
+            <w:rPr>
+              <w:b/>
+              <w:bCs/>
+            </w:rPr>
+            <w:fldChar w:fldCharType="end"/>
+          </w:r>
+        </w:p>
+        <w:p>
+          <w:pPr>
+            <w:pStyle w:val="16"/>
+            <w:tabs>
+              <w:tab w:val="right" w:leader="dot" w:pos="8306"/>
+            </w:tabs>
+          </w:pPr>
+          <w:r>
+            <w:fldChar w:fldCharType="begin"/>
+          </w:r>
+          <w:r>
+            <w:instrText xml:space="preserve"> HYPERLINK \l _Toc1193306919_WPSOffice_Level2 </w:instrText>
+          </w:r>
+          <w:r>
+            <w:fldChar w:fldCharType="separate"/>
+          </w:r>
+          <w:sdt>
+            <w:sdtPr>
+              <w:rPr>
+                <w:rFonts w:eastAsia="新宋体" w:asciiTheme="minorAscii" w:hAnsiTheme="minorAscii" w:cstheme="minorBidi"/>
+                <w:kern w:val="2"/>
+                <w:sz w:val="21"/>
+                <w:szCs w:val="24"/>
+                <w:lang w:val="en-US" w:eastAsia="zh-CN" w:bidi="ar-SA"/>
+              </w:rPr>
+              <w:id w:val="760929325"/>
+              <w:placeholder>
+                <w:docPart w:val="{21a0132c-598b-4fab-917e-102dcc9c39c8}"/>
+              </w:placeholder>
+            </w:sdtPr>
+            <w:sdtEndPr>
+              <w:rPr>
+                <w:rFonts w:eastAsia="新宋体" w:asciiTheme="minorAscii" w:hAnsiTheme="minorAscii" w:cstheme="minorBidi"/>
+                <w:kern w:val="2"/>
+                <w:sz w:val="21"/>
+                <w:szCs w:val="24"/>
+                <w:lang w:val="en-US" w:eastAsia="zh-CN" w:bidi="ar-SA"/>
+              </w:rPr>
+            </w:sdtEndPr>
+            <w:sdtContent>
+              <w:r>
+                <w:rPr>
+                  <w:rFonts w:hint="default" w:ascii="Arial" w:hAnsi="Arial" w:eastAsia="新宋体" w:cstheme="minorBidi"/>
+                </w:rPr>
+                <w:t xml:space="preserve">1.1. </w:t>
+              </w:r>
+              <w:r>
+                <w:rPr>
+                  <w:rFonts w:hint="eastAsia" w:ascii="Arial" w:hAnsi="Arial" w:eastAsia="新宋体" w:cstheme="minorBidi"/>
+                </w:rPr>
+                <w:t>原理分析</w:t>
+              </w:r>
+            </w:sdtContent>
+          </w:sdt>
+          <w:r>
+            <w:tab/>
+          </w:r>
+          <w:bookmarkStart w:id="2" w:name="_Toc1193306919_WPSOffice_Level2Page"/>
+          <w:r>
+            <w:t>2</w:t>
+          </w:r>
+          <w:bookmarkEnd w:id="2"/>
+          <w:r>
+            <w:fldChar w:fldCharType="end"/>
+          </w:r>
+        </w:p>
+        <w:p>
+          <w:pPr>
+            <w:pStyle w:val="16"/>
+            <w:tabs>
+              <w:tab w:val="right" w:leader="dot" w:pos="8306"/>
+            </w:tabs>
+          </w:pPr>
+          <w:r>
+            <w:fldChar w:fldCharType="begin"/>
+          </w:r>
+          <w:r>
+            <w:instrText xml:space="preserve"> HYPERLINK \l _Toc1436820839_WPSOffice_Level2 </w:instrText>
+          </w:r>
+          <w:r>
+            <w:fldChar w:fldCharType="separate"/>
+          </w:r>
+          <w:sdt>
+            <w:sdtPr>
+              <w:rPr>
+                <w:rFonts w:eastAsia="新宋体" w:asciiTheme="minorAscii" w:hAnsiTheme="minorAscii" w:cstheme="minorBidi"/>
+                <w:kern w:val="2"/>
+                <w:sz w:val="21"/>
+                <w:szCs w:val="24"/>
+                <w:lang w:val="en-US" w:eastAsia="zh-CN" w:bidi="ar-SA"/>
+              </w:rPr>
+              <w:id w:val="760929325"/>
+              <w:placeholder>
+                <w:docPart w:val="{3dca594b-f8d3-4998-9e3e-5730eb3b9b7f}"/>
+              </w:placeholder>
+            </w:sdtPr>
+            <w:sdtEndPr>
+              <w:rPr>
+                <w:rFonts w:eastAsia="新宋体" w:asciiTheme="minorAscii" w:hAnsiTheme="minorAscii" w:cstheme="minorBidi"/>
+                <w:kern w:val="2"/>
+                <w:sz w:val="21"/>
+                <w:szCs w:val="24"/>
+                <w:lang w:val="en-US" w:eastAsia="zh-CN" w:bidi="ar-SA"/>
+              </w:rPr>
+            </w:sdtEndPr>
+            <w:sdtContent>
+              <w:r>
+                <w:rPr>
+                  <w:rFonts w:hint="default" w:ascii="Arial" w:hAnsi="Arial" w:eastAsia="新宋体" w:cstheme="minorBidi"/>
+                </w:rPr>
+                <w:t xml:space="preserve">1.2. </w:t>
+              </w:r>
+              <w:r>
+                <w:rPr>
+                  <w:rFonts w:hint="eastAsia" w:ascii="Arial" w:hAnsi="Arial" w:eastAsia="新宋体" w:cstheme="minorBidi"/>
+                </w:rPr>
+                <w:t>模块介绍</w:t>
+              </w:r>
+            </w:sdtContent>
+          </w:sdt>
+          <w:r>
+            <w:tab/>
+          </w:r>
+          <w:bookmarkStart w:id="3" w:name="_Toc1436820839_WPSOffice_Level2Page"/>
+          <w:r>
+            <w:t>3</w:t>
+          </w:r>
+          <w:bookmarkEnd w:id="3"/>
+          <w:r>
+            <w:fldChar w:fldCharType="end"/>
+          </w:r>
+        </w:p>
+        <w:p>
+          <w:pPr>
+            <w:pStyle w:val="15"/>
+            <w:tabs>
+              <w:tab w:val="right" w:leader="dot" w:pos="8306"/>
+            </w:tabs>
+          </w:pPr>
+          <w:r>
+            <w:rPr>
+              <w:b/>
+              <w:bCs/>
+            </w:rPr>
+            <w:fldChar w:fldCharType="begin"/>
+          </w:r>
+          <w:r>
+            <w:instrText xml:space="preserve"> HYPERLINK \l _Toc1193306919_WPSOffice_Level1 </w:instrText>
+          </w:r>
+          <w:r>
+            <w:rPr>
+              <w:b/>
+              <w:bCs/>
+            </w:rPr>
+            <w:fldChar w:fldCharType="separate"/>
+          </w:r>
+          <w:sdt>
+            <w:sdtPr>
+              <w:rPr>
+                <w:rFonts w:eastAsia="新宋体" w:asciiTheme="minorAscii" w:hAnsiTheme="minorAscii" w:cstheme="minorBidi"/>
+                <w:b/>
+                <w:bCs/>
+                <w:kern w:val="2"/>
+                <w:sz w:val="21"/>
+                <w:szCs w:val="24"/>
+                <w:lang w:val="en-US" w:eastAsia="zh-CN" w:bidi="ar-SA"/>
+              </w:rPr>
+              <w:id w:val="760929325"/>
+              <w:placeholder>
+                <w:docPart w:val="{d3d15197-25df-4d92-9633-a2dab3614b4d}"/>
+              </w:placeholder>
+            </w:sdtPr>
+            <w:sdtEndPr>
+              <w:rPr>
+                <w:rFonts w:eastAsia="新宋体" w:asciiTheme="minorAscii" w:hAnsiTheme="minorAscii" w:cstheme="minorBidi"/>
+                <w:b/>
+                <w:bCs/>
+                <w:kern w:val="2"/>
+                <w:sz w:val="21"/>
+                <w:szCs w:val="24"/>
+                <w:lang w:val="en-US" w:eastAsia="zh-CN" w:bidi="ar-SA"/>
+              </w:rPr>
+            </w:sdtEndPr>
+            <w:sdtContent>
+              <w:r>
+                <w:rPr>
+                  <w:rFonts w:hint="default" w:eastAsia="新宋体" w:asciiTheme="minorAscii" w:hAnsiTheme="minorAscii" w:cstheme="minorBidi"/>
+                  <w:b/>
+                  <w:bCs/>
+                </w:rPr>
+                <w:t xml:space="preserve">2. </w:t>
+              </w:r>
+              <w:r>
+                <w:rPr>
+                  <w:rFonts w:hint="eastAsia" w:eastAsia="新宋体" w:asciiTheme="minorAscii" w:hAnsiTheme="minorAscii" w:cstheme="minorBidi"/>
+                  <w:b/>
+                  <w:bCs/>
+                </w:rPr>
+                <w:t>对象分析</w:t>
+              </w:r>
+            </w:sdtContent>
+          </w:sdt>
+          <w:r>
+            <w:rPr>
+              <w:b/>
+              <w:bCs/>
+            </w:rPr>
+            <w:tab/>
+          </w:r>
+          <w:bookmarkStart w:id="4" w:name="_Toc1193306919_WPSOffice_Level1Page"/>
+          <w:r>
+            <w:rPr>
+              <w:b/>
+              <w:bCs/>
+            </w:rPr>
+            <w:t>5</w:t>
+          </w:r>
+          <w:bookmarkEnd w:id="4"/>
+          <w:r>
+            <w:rPr>
+              <w:b/>
+              <w:bCs/>
+            </w:rPr>
+            <w:fldChar w:fldCharType="end"/>
+          </w:r>
+        </w:p>
+        <w:p>
+          <w:pPr>
+            <w:pStyle w:val="15"/>
+            <w:tabs>
+              <w:tab w:val="right" w:leader="dot" w:pos="8306"/>
+            </w:tabs>
+          </w:pPr>
+          <w:r>
+            <w:rPr>
+              <w:b/>
+              <w:bCs/>
+            </w:rPr>
+            <w:fldChar w:fldCharType="begin"/>
+          </w:r>
+          <w:r>
+            <w:instrText xml:space="preserve"> HYPERLINK \l _Toc1436820839_WPSOffice_Level1 </w:instrText>
+          </w:r>
+          <w:r>
+            <w:rPr>
+              <w:b/>
+              <w:bCs/>
+            </w:rPr>
+            <w:fldChar w:fldCharType="separate"/>
+          </w:r>
+          <w:sdt>
+            <w:sdtPr>
+              <w:rPr>
+                <w:rFonts w:eastAsia="新宋体" w:asciiTheme="minorAscii" w:hAnsiTheme="minorAscii" w:cstheme="minorBidi"/>
+                <w:b/>
+                <w:bCs/>
+                <w:kern w:val="2"/>
+                <w:sz w:val="21"/>
+                <w:szCs w:val="24"/>
+                <w:lang w:val="en-US" w:eastAsia="zh-CN" w:bidi="ar-SA"/>
+              </w:rPr>
+              <w:id w:val="760929325"/>
+              <w:placeholder>
+                <w:docPart w:val="{48b393e8-d126-4d5f-9321-1e6f771575ec}"/>
+              </w:placeholder>
+            </w:sdtPr>
+            <w:sdtEndPr>
+              <w:rPr>
+                <w:rFonts w:eastAsia="新宋体" w:asciiTheme="minorAscii" w:hAnsiTheme="minorAscii" w:cstheme="minorBidi"/>
+                <w:b/>
+                <w:bCs/>
+                <w:kern w:val="2"/>
+                <w:sz w:val="21"/>
+                <w:szCs w:val="24"/>
+                <w:lang w:val="en-US" w:eastAsia="zh-CN" w:bidi="ar-SA"/>
+              </w:rPr>
+            </w:sdtEndPr>
+            <w:sdtContent>
+              <w:r>
+                <w:rPr>
+                  <w:rFonts w:hint="default" w:eastAsia="新宋体" w:asciiTheme="minorAscii" w:hAnsiTheme="minorAscii" w:cstheme="minorBidi"/>
+                  <w:b/>
+                  <w:bCs/>
+                </w:rPr>
+                <w:t xml:space="preserve">3. </w:t>
+              </w:r>
+              <w:r>
+                <w:rPr>
+                  <w:rFonts w:hint="eastAsia" w:eastAsia="新宋体" w:asciiTheme="minorAscii" w:hAnsiTheme="minorAscii" w:cstheme="minorBidi"/>
+                  <w:b/>
+                  <w:bCs/>
+                </w:rPr>
+                <w:t>对象设计</w:t>
+              </w:r>
+            </w:sdtContent>
+          </w:sdt>
+          <w:r>
+            <w:rPr>
+              <w:b/>
+              <w:bCs/>
+            </w:rPr>
+            <w:tab/>
+          </w:r>
+          <w:bookmarkStart w:id="5" w:name="_Toc1436820839_WPSOffice_Level1Page"/>
+          <w:r>
+            <w:rPr>
+              <w:b/>
+              <w:bCs/>
+            </w:rPr>
+            <w:t>5</w:t>
+          </w:r>
+          <w:bookmarkEnd w:id="5"/>
+          <w:r>
+            <w:rPr>
+              <w:b/>
+              <w:bCs/>
+            </w:rPr>
+            <w:fldChar w:fldCharType="end"/>
+          </w:r>
+          <w:bookmarkEnd w:id="0"/>
+        </w:p>
+      </w:sdtContent>
+    </w:sdt>
+    <w:p>
+      <w:pPr>
         <w:rPr>
           <w:rFonts w:hint="eastAsia"/>
           <w:lang w:val="en-US" w:eastAsia="zh-CN"/>
@@ -44,6 +533,7 @@
           <w:lang w:val="en-US" w:eastAsia="zh-CN"/>
         </w:rPr>
       </w:pPr>
+      <w:bookmarkStart w:id="6" w:name="_Toc1264706898_WPSOffice_Level1"/>
       <w:r>
         <w:rPr>
           <w:rFonts w:hint="eastAsia"/>
@@ -51,6 +541,7 @@
         </w:rPr>
         <w:t>项目简介</w:t>
       </w:r>
+      <w:bookmarkEnd w:id="6"/>
     </w:p>
     <w:p>
       <w:pPr>
@@ -229,6 +720,7 @@
           <w:lang w:val="en-US" w:eastAsia="zh-CN"/>
         </w:rPr>
       </w:pPr>
+      <w:bookmarkStart w:id="7" w:name="_Toc1193306919_WPSOffice_Level2"/>
       <w:r>
         <w:rPr>
           <w:rFonts w:hint="eastAsia"/>
@@ -236,6 +728,7 @@
         </w:rPr>
         <w:t>原理分析</w:t>
       </w:r>
+      <w:bookmarkEnd w:id="7"/>
     </w:p>
     <w:p>
       <w:pPr>
@@ -302,6 +795,12 @@
           <w:lang w:val="en-US" w:eastAsia="zh-CN"/>
         </w:rPr>
         <w:tab/>
+      </w:r>
+      <w:r>
+        <w:rPr>
+          <w:rFonts w:hint="eastAsia"/>
+          <w:lang w:val="en-US" w:eastAsia="zh-CN"/>
+        </w:rPr>
         <w:t>文件夹代表CPU有多少个核心</w:t>
       </w:r>
     </w:p>
@@ -332,6 +831,12 @@
           <w:lang w:val="en-US" w:eastAsia="zh-CN"/>
         </w:rPr>
         <w:tab/>
+      </w:r>
+      <w:r>
+        <w:rPr>
+          <w:rFonts w:hint="eastAsia"/>
+          <w:lang w:val="en-US" w:eastAsia="zh-CN"/>
+        </w:rPr>
         <w:t>记录核心ID、超线程信息等</w:t>
       </w:r>
     </w:p>
@@ -362,6 +867,12 @@
           <w:lang w:val="en-US" w:eastAsia="zh-CN"/>
         </w:rPr>
         <w:tab/>
+      </w:r>
+      <w:r>
+        <w:rPr>
+          <w:rFonts w:hint="eastAsia"/>
+          <w:lang w:val="en-US" w:eastAsia="zh-CN"/>
+        </w:rPr>
         <w:t>频率调节、控制等</w:t>
       </w:r>
     </w:p>
@@ -385,6 +896,12 @@
           <w:lang w:val="en-US" w:eastAsia="zh-CN"/>
         </w:rPr>
         <w:tab/>
+      </w:r>
+      <w:r>
+        <w:rPr>
+          <w:rFonts w:hint="eastAsia"/>
+          <w:lang w:val="en-US" w:eastAsia="zh-CN"/>
+        </w:rPr>
         <w:t>开启、关闭CPU核心</w:t>
       </w:r>
     </w:p>
@@ -542,6 +1059,51 @@
         </w:rPr>
         <w:fldChar w:fldCharType="end"/>
       </w:r>
+    </w:p>
+    <w:p>
+      <w:pPr>
+        <w:rPr>
+          <w:rFonts w:hint="default"/>
+          <w:lang w:val="en-US" w:eastAsia="zh-CN"/>
+        </w:rPr>
+      </w:pPr>
+    </w:p>
+    <w:p>
+      <w:pPr>
+        <w:rPr>
+          <w:rFonts w:hint="default"/>
+          <w:lang w:val="en-US" w:eastAsia="zh-CN"/>
+        </w:rPr>
+      </w:pPr>
+      <w:r>
+        <w:rPr>
+          <w:rFonts w:hint="eastAsia"/>
+          <w:lang w:val="en-US" w:eastAsia="zh-CN"/>
+        </w:rPr>
+        <w:t>图形界面使用Qt5 Widgets。由于每个人的CPU不同，编程时不知道</w:t>
+      </w:r>
+      <w:r>
+        <w:rPr>
+          <w:rFonts w:hint="default"/>
+          <w:lang w:val="en-US" w:eastAsia="zh-CN"/>
+        </w:rPr>
+        <w:t>/sys/devices/system/cpu/</w:t>
+      </w:r>
+      <w:r>
+        <w:rPr>
+          <w:rFonts w:hint="eastAsia"/>
+          <w:lang w:val="en-US" w:eastAsia="zh-CN"/>
+        </w:rPr>
+        <w:t>里面有什么文件，所以界面上的控件大部分是动态创建的。得益于QObject的优秀设计（父子关系和对象名称），动态创建控件十分容易。</w:t>
+      </w:r>
+    </w:p>
+    <w:p>
+      <w:pPr>
+        <w:rPr>
+          <w:rFonts w:hint="default"/>
+          <w:lang w:val="en-US" w:eastAsia="zh-CN"/>
+        </w:rPr>
+      </w:pPr>
     </w:p>
     <w:p>
       <w:pPr>
@@ -552,13 +1114,15 @@
           <w:lang w:val="en-US" w:eastAsia="zh-CN"/>
         </w:rPr>
       </w:pPr>
-      <w:r>
-        <w:rPr>
-          <w:rFonts w:hint="eastAsia"/>
-          <w:lang w:val="en-US" w:eastAsia="zh-CN"/>
-        </w:rPr>
-        <w:t>模块</w:t>
-      </w:r>
+      <w:bookmarkStart w:id="8" w:name="_Toc1436820839_WPSOffice_Level2"/>
+      <w:r>
+        <w:rPr>
+          <w:rFonts w:hint="eastAsia"/>
+          <w:lang w:val="en-US" w:eastAsia="zh-CN"/>
+        </w:rPr>
+        <w:t>模块介绍</w:t>
+      </w:r>
+      <w:bookmarkEnd w:id="8"/>
     </w:p>
     <w:p>
       <w:pPr>
@@ -731,6 +1295,12 @@
           <w:lang w:val="en-US" w:eastAsia="zh-CN"/>
         </w:rPr>
         <w:tab/>
+      </w:r>
+      <w:r>
+        <w:rPr>
+          <w:rFonts w:hint="eastAsia"/>
+          <w:lang w:val="en-US" w:eastAsia="zh-CN"/>
+        </w:rPr>
         <w:t>显示某个CPU核心的信息</w:t>
       </w:r>
     </w:p>
@@ -761,6 +1331,12 @@
           <w:lang w:val="en-US" w:eastAsia="zh-CN"/>
         </w:rPr>
         <w:tab/>
+      </w:r>
+      <w:r>
+        <w:rPr>
+          <w:rFonts w:hint="eastAsia"/>
+          <w:lang w:val="en-US" w:eastAsia="zh-CN"/>
+        </w:rPr>
         <w:t>显示某个CPU核心的所有策略</w:t>
       </w:r>
     </w:p>
@@ -791,6 +1367,12 @@
           <w:lang w:val="en-US" w:eastAsia="zh-CN"/>
         </w:rPr>
         <w:tab/>
+      </w:r>
+      <w:r>
+        <w:rPr>
+          <w:rFonts w:hint="eastAsia"/>
+          <w:lang w:val="en-US" w:eastAsia="zh-CN"/>
+        </w:rPr>
         <w:t>某个CPU核心的策略编辑器</w:t>
       </w:r>
     </w:p>
@@ -814,7 +1396,6 @@
           <w:lang w:val="en-US" w:eastAsia="zh-CN"/>
         </w:rPr>
         <w:tab/>
-        <w:t/>
       </w:r>
       <w:r>
         <w:rPr>
@@ -822,6 +1403,12 @@
           <w:lang w:val="en-US" w:eastAsia="zh-CN"/>
         </w:rPr>
         <w:tab/>
+      </w:r>
+      <w:r>
+        <w:rPr>
+          <w:rFonts w:hint="eastAsia"/>
+          <w:lang w:val="en-US" w:eastAsia="zh-CN"/>
+        </w:rPr>
         <w:t>：</w:t>
       </w:r>
       <w:r>
@@ -830,6 +1417,12 @@
           <w:lang w:val="en-US" w:eastAsia="zh-CN"/>
         </w:rPr>
         <w:tab/>
+      </w:r>
+      <w:r>
+        <w:rPr>
+          <w:rFonts w:hint="eastAsia"/>
+          <w:lang w:val="en-US" w:eastAsia="zh-CN"/>
+        </w:rPr>
         <w:t>程序的首页面，显示CPU整体信息</w:t>
       </w:r>
     </w:p>
@@ -853,7 +1446,6 @@
           <w:lang w:val="en-US" w:eastAsia="zh-CN"/>
         </w:rPr>
         <w:tab/>
-        <w:t/>
       </w:r>
       <w:r>
         <w:rPr>
@@ -861,6 +1453,12 @@
           <w:lang w:val="en-US" w:eastAsia="zh-CN"/>
         </w:rPr>
         <w:tab/>
+      </w:r>
+      <w:r>
+        <w:rPr>
+          <w:rFonts w:hint="eastAsia"/>
+          <w:lang w:val="en-US" w:eastAsia="zh-CN"/>
+        </w:rPr>
         <w:t>：</w:t>
       </w:r>
       <w:r>
@@ -869,16 +1467,14 @@
           <w:lang w:val="en-US" w:eastAsia="zh-CN"/>
         </w:rPr>
         <w:tab/>
+      </w:r>
+      <w:r>
+        <w:rPr>
+          <w:rFonts w:hint="eastAsia"/>
+          <w:lang w:val="en-US" w:eastAsia="zh-CN"/>
+        </w:rPr>
         <w:t>程序的主窗口</w:t>
       </w:r>
-    </w:p>
-    <w:p>
-      <w:pPr>
-        <w:rPr>
-          <w:rFonts w:hint="eastAsia"/>
-          <w:lang w:val="en-US" w:eastAsia="zh-CN"/>
-        </w:rPr>
-      </w:pPr>
     </w:p>
     <w:p>
       <w:r>
@@ -924,6 +1520,94 @@
           </wp:inline>
         </w:drawing>
       </w:r>
+      <w:r>
+        <w:drawing>
+          <wp:inline distT="0" distB="0" distL="114300" distR="114300">
+            <wp:extent cx="4517390" cy="2351405"/>
+            <wp:effectExtent l="0" t="0" r="8890" b="10795"/>
+            <wp:docPr id="6" name="图片 1"/>
+            <wp:cNvGraphicFramePr>
+              <a:graphicFrameLocks xmlns:a="http://schemas.openxmlformats.org/drawingml/2006/main" noChangeAspect="1"/>
+            </wp:cNvGraphicFramePr>
+            <a:graphic xmlns:a="http://schemas.openxmlformats.org/drawingml/2006/main">
+              <a:graphicData uri="http://schemas.openxmlformats.org/drawingml/2006/picture">
+                <pic:pic xmlns:pic="http://schemas.openxmlformats.org/drawingml/2006/picture">
+                  <pic:nvPicPr>
+                    <pic:cNvPr id="6" name="图片 1"/>
+                    <pic:cNvPicPr>
+                      <a:picLocks noChangeAspect="1"/>
+                    </pic:cNvPicPr>
+                  </pic:nvPicPr>
+                  <pic:blipFill>
+                    <a:blip r:embed="rId11"/>
+                    <a:stretch>
+                      <a:fillRect/>
+                    </a:stretch>
+                  </pic:blipFill>
+                  <pic:spPr>
+                    <a:xfrm>
+                      <a:off x="0" y="0"/>
+                      <a:ext cx="4517390" cy="2351405"/>
+                    </a:xfrm>
+                    <a:prstGeom prst="rect">
+                      <a:avLst/>
+                    </a:prstGeom>
+                    <a:noFill/>
+                    <a:ln>
+                      <a:noFill/>
+                    </a:ln>
+                  </pic:spPr>
+                </pic:pic>
+              </a:graphicData>
+            </a:graphic>
+          </wp:inline>
+        </w:drawing>
+      </w:r>
+    </w:p>
+    <w:p>
+      <w:r>
+        <w:drawing>
+          <wp:inline distT="0" distB="0" distL="114300" distR="114300">
+            <wp:extent cx="4529455" cy="2682875"/>
+            <wp:effectExtent l="0" t="0" r="12065" b="14605"/>
+            <wp:docPr id="7" name="图片 1"/>
+            <wp:cNvGraphicFramePr>
+              <a:graphicFrameLocks xmlns:a="http://schemas.openxmlformats.org/drawingml/2006/main" noChangeAspect="1"/>
+            </wp:cNvGraphicFramePr>
+            <a:graphic xmlns:a="http://schemas.openxmlformats.org/drawingml/2006/main">
+              <a:graphicData uri="http://schemas.openxmlformats.org/drawingml/2006/picture">
+                <pic:pic xmlns:pic="http://schemas.openxmlformats.org/drawingml/2006/picture">
+                  <pic:nvPicPr>
+                    <pic:cNvPr id="7" name="图片 1"/>
+                    <pic:cNvPicPr>
+                      <a:picLocks noChangeAspect="1"/>
+                    </pic:cNvPicPr>
+                  </pic:nvPicPr>
+                  <pic:blipFill>
+                    <a:blip r:embed="rId12"/>
+                    <a:stretch>
+                      <a:fillRect/>
+                    </a:stretch>
+                  </pic:blipFill>
+                  <pic:spPr>
+                    <a:xfrm>
+                      <a:off x="0" y="0"/>
+                      <a:ext cx="4529455" cy="2682875"/>
+                    </a:xfrm>
+                    <a:prstGeom prst="rect">
+                      <a:avLst/>
+                    </a:prstGeom>
+                    <a:noFill/>
+                    <a:ln>
+                      <a:noFill/>
+                    </a:ln>
+                  </pic:spPr>
+                </pic:pic>
+              </a:graphicData>
+            </a:graphic>
+          </wp:inline>
+        </w:drawing>
+      </w:r>
     </w:p>
     <w:p/>
     <w:p>
@@ -953,16 +1637,7 @@
           <w:rFonts w:hint="eastAsia"/>
           <w:lang w:eastAsia="zh-CN"/>
         </w:rPr>
-        <w:t>使用面向对象方法，控制器体现</w:t>
-      </w:r>
-      <w:bookmarkStart w:id="0" w:name="_GoBack"/>
-      <w:bookmarkEnd w:id="0"/>
-      <w:r>
-        <w:rPr>
-          <w:rFonts w:hint="eastAsia"/>
-          <w:lang w:eastAsia="zh-CN"/>
-        </w:rPr>
-        <w:t>在上述模块的类的成员函数中。</w:t>
+        <w:t>使用面向对象方法，控制器体现在上述模块的类的成员函数中。</w:t>
       </w:r>
     </w:p>
     <w:p>
@@ -974,6 +1649,7 @@
           <w:lang w:val="en-US" w:eastAsia="zh-CN"/>
         </w:rPr>
       </w:pPr>
+      <w:bookmarkStart w:id="9" w:name="_Toc1193306919_WPSOffice_Level1"/>
       <w:r>
         <w:rPr>
           <w:rFonts w:hint="eastAsia"/>
@@ -981,14 +1657,359 @@
         </w:rPr>
         <w:t>对象分析</w:t>
       </w:r>
-    </w:p>
-    <w:p>
-      <w:pPr>
-        <w:rPr>
-          <w:rFonts w:hint="eastAsia"/>
-          <w:lang w:val="en-US" w:eastAsia="zh-CN"/>
-        </w:rPr>
-      </w:pPr>
+      <w:bookmarkEnd w:id="9"/>
+    </w:p>
+    <w:p>
+      <w:pPr>
+        <w:pStyle w:val="3"/>
+        <w:bidi w:val="0"/>
+        <w:rPr>
+          <w:rFonts w:hint="default"/>
+          <w:lang w:val="en-US" w:eastAsia="zh-CN"/>
+        </w:rPr>
+      </w:pPr>
+      <w:r>
+        <w:rPr>
+          <w:rFonts w:hint="eastAsia"/>
+          <w:lang w:val="en-US" w:eastAsia="zh-CN"/>
+        </w:rPr>
+        <w:t xml:space="preserve"> 模型分析</w:t>
+      </w:r>
+    </w:p>
+    <w:p>
+      <w:pPr>
+        <w:rPr>
+          <w:rFonts w:hint="eastAsia"/>
+          <w:lang w:val="en-US" w:eastAsia="zh-CN"/>
+        </w:rPr>
+      </w:pPr>
+      <w:r>
+        <w:rPr>
+          <w:rFonts w:hint="eastAsia"/>
+          <w:lang w:val="en-US" w:eastAsia="zh-CN"/>
+        </w:rPr>
+        <w:t>CPUPolicy是和频率调节有关的选项。</w:t>
+      </w:r>
+    </w:p>
+    <w:p>
+      <w:pPr>
+        <w:rPr>
+          <w:rFonts w:hint="eastAsia"/>
+          <w:lang w:val="en-US" w:eastAsia="zh-CN"/>
+        </w:rPr>
+      </w:pPr>
+      <w:r>
+        <w:rPr>
+          <w:rFonts w:hint="eastAsia"/>
+          <w:lang w:val="en-US" w:eastAsia="zh-CN"/>
+        </w:rPr>
+        <w:t>从文件的角度看，例如 /sys/devices/system/cpu/cpu1/cpufreq/scaling_min_freq文件代表第二核心的最小频率，文件内容是 800000 (800MHz)，文件属性是对root用户可读可写。</w:t>
+      </w:r>
+    </w:p>
+    <w:p>
+      <w:pPr>
+        <w:rPr>
+          <w:rFonts w:hint="eastAsia"/>
+          <w:lang w:val="en-US" w:eastAsia="zh-CN"/>
+        </w:rPr>
+      </w:pPr>
+      <w:r>
+        <w:rPr>
+          <w:rFonts w:hint="eastAsia"/>
+          <w:lang w:val="en-US" w:eastAsia="zh-CN"/>
+        </w:rPr>
+        <w:t>从数据结构的角度看，可以把它抽象成键值对和一些属性的集合，成员变量name是选项名，value是值，isReadable isWritable 是可读可写的布尔变量。这样就和文件对应上了。</w:t>
+      </w:r>
+    </w:p>
+    <w:p>
+      <w:pPr>
+        <w:rPr>
+          <w:rFonts w:hint="eastAsia"/>
+          <w:lang w:val="en-US" w:eastAsia="zh-CN"/>
+        </w:rPr>
+      </w:pPr>
+    </w:p>
+    <w:p>
+      <w:pPr>
+        <w:rPr>
+          <w:rFonts w:hint="eastAsia"/>
+          <w:lang w:val="en-US" w:eastAsia="zh-CN"/>
+        </w:rPr>
+      </w:pPr>
+      <w:r>
+        <w:rPr>
+          <w:rFonts w:hint="eastAsia"/>
+          <w:lang w:val="en-US" w:eastAsia="zh-CN"/>
+        </w:rPr>
+        <w:t>CPUCore是对一个核心的抽象。它有编号id、是否启用isEnabled、可用的CPUPolicy等数据，有修改CPUPolicy、刷新数据等功能。</w:t>
+      </w:r>
+    </w:p>
+    <w:p>
+      <w:pPr>
+        <w:rPr>
+          <w:rFonts w:hint="eastAsia"/>
+          <w:lang w:val="en-US" w:eastAsia="zh-CN"/>
+        </w:rPr>
+      </w:pPr>
+    </w:p>
+    <w:p>
+      <w:pPr>
+        <w:rPr>
+          <w:rFonts w:hint="eastAsia"/>
+          <w:lang w:val="en-US" w:eastAsia="zh-CN"/>
+        </w:rPr>
+      </w:pPr>
+      <w:r>
+        <w:rPr>
+          <w:rFonts w:hint="eastAsia"/>
+          <w:lang w:val="en-US" w:eastAsia="zh-CN"/>
+        </w:rPr>
+        <w:t>CPUInfo 代表整个CPU，记录CPU的型号和几个核心。</w:t>
+      </w:r>
+    </w:p>
+    <w:p>
+      <w:pPr>
+        <w:rPr>
+          <w:rFonts w:hint="eastAsia"/>
+          <w:lang w:val="en-US" w:eastAsia="zh-CN"/>
+        </w:rPr>
+      </w:pPr>
+    </w:p>
+    <w:p>
+      <w:pPr>
+        <w:rPr>
+          <w:rFonts w:hint="default"/>
+          <w:lang w:val="en-US" w:eastAsia="zh-CN"/>
+        </w:rPr>
+      </w:pPr>
+      <w:r>
+        <w:rPr>
+          <w:rFonts w:hint="eastAsia"/>
+          <w:lang w:val="en-US" w:eastAsia="zh-CN"/>
+        </w:rPr>
+        <w:t>模型部分UML：</w:t>
+      </w:r>
+    </w:p>
+    <w:p>
+      <w:pPr>
+        <w:rPr>
+          <w:rFonts w:hint="default"/>
+          <w:lang w:val="en-US" w:eastAsia="zh-CN"/>
+        </w:rPr>
+      </w:pPr>
+      <w:r>
+        <w:drawing>
+          <wp:inline distT="0" distB="0" distL="114300" distR="114300">
+            <wp:extent cx="5269865" cy="2751455"/>
+            <wp:effectExtent l="0" t="0" r="3175" b="6985"/>
+            <wp:docPr id="9" name="图片 3"/>
+            <wp:cNvGraphicFramePr>
+              <a:graphicFrameLocks xmlns:a="http://schemas.openxmlformats.org/drawingml/2006/main" noChangeAspect="1"/>
+            </wp:cNvGraphicFramePr>
+            <a:graphic xmlns:a="http://schemas.openxmlformats.org/drawingml/2006/main">
+              <a:graphicData uri="http://schemas.openxmlformats.org/drawingml/2006/picture">
+                <pic:pic xmlns:pic="http://schemas.openxmlformats.org/drawingml/2006/picture">
+                  <pic:nvPicPr>
+                    <pic:cNvPr id="9" name="图片 3"/>
+                    <pic:cNvPicPr>
+                      <a:picLocks noChangeAspect="1"/>
+                    </pic:cNvPicPr>
+                  </pic:nvPicPr>
+                  <pic:blipFill>
+                    <a:blip r:embed="rId13"/>
+                    <a:stretch>
+                      <a:fillRect/>
+                    </a:stretch>
+                  </pic:blipFill>
+                  <pic:spPr>
+                    <a:xfrm>
+                      <a:off x="0" y="0"/>
+                      <a:ext cx="5269865" cy="2751455"/>
+                    </a:xfrm>
+                    <a:prstGeom prst="rect">
+                      <a:avLst/>
+                    </a:prstGeom>
+                    <a:noFill/>
+                    <a:ln>
+                      <a:noFill/>
+                    </a:ln>
+                  </pic:spPr>
+                </pic:pic>
+              </a:graphicData>
+            </a:graphic>
+          </wp:inline>
+        </w:drawing>
+      </w:r>
+    </w:p>
+    <w:p>
+      <w:pPr>
+        <w:pStyle w:val="3"/>
+        <w:bidi w:val="0"/>
+        <w:rPr>
+          <w:rFonts w:hint="default"/>
+          <w:lang w:val="en-US" w:eastAsia="zh-CN"/>
+        </w:rPr>
+      </w:pPr>
+      <w:r>
+        <w:rPr>
+          <w:rFonts w:hint="eastAsia"/>
+          <w:lang w:val="en-US" w:eastAsia="zh-CN"/>
+        </w:rPr>
+        <w:t xml:space="preserve"> 视图分析</w:t>
+      </w:r>
+    </w:p>
+    <w:p>
+      <w:pPr>
+        <w:rPr>
+          <w:rFonts w:hint="default"/>
+          <w:lang w:val="en-US" w:eastAsia="zh-CN"/>
+        </w:rPr>
+      </w:pPr>
+      <w:r>
+        <w:rPr>
+          <w:rFonts w:hint="default"/>
+          <w:lang w:val="en-US" w:eastAsia="zh-CN"/>
+        </w:rPr>
+        <w:t>PolicyDisplayWidget</w:t>
+      </w:r>
+      <w:r>
+        <w:rPr>
+          <w:rFonts w:hint="eastAsia"/>
+          <w:lang w:val="en-US" w:eastAsia="zh-CN"/>
+        </w:rPr>
+        <w:t xml:space="preserve"> 把CPUCore中的policies信息映射为图形界面中的控件，内部控件是在它初始化时动态创建的，每个1秒后有QTimer刷新控件的内容。我在这里使用的是FormLayout和一堆QLabel。更好的方案是用RichTextBox之类的控件，希望有人帮我改进一下。因为内容很多，所以这里放了一个QScrollArea滚动区域。</w:t>
+      </w:r>
+    </w:p>
+    <w:p>
+      <w:pPr>
+        <w:rPr>
+          <w:rFonts w:hint="eastAsia"/>
+          <w:lang w:val="en-US" w:eastAsia="zh-CN"/>
+        </w:rPr>
+      </w:pPr>
+    </w:p>
+    <w:p>
+      <w:pPr>
+        <w:rPr>
+          <w:rFonts w:hint="default"/>
+          <w:lang w:val="en-US" w:eastAsia="zh-CN"/>
+        </w:rPr>
+      </w:pPr>
+      <w:r>
+        <w:rPr>
+          <w:rFonts w:hint="eastAsia"/>
+          <w:lang w:val="en-US" w:eastAsia="zh-CN"/>
+        </w:rPr>
+        <w:t>PolicyEditorWidget是选项编辑器，它把CPUCore中可写的policies信息映射为可编辑控件。它的内部控件同样是在初始化时动态创建的。中间布局的是GridLayout，上面是HBoxLayout。getEdiorPolicyValueWidget函数根据参数中的CPUPolicy类型选择合适的编辑控件。</w:t>
+      </w:r>
+    </w:p>
+    <w:p>
+      <w:r>
+        <w:drawing>
+          <wp:inline distT="0" distB="0" distL="114300" distR="114300">
+            <wp:extent cx="2637155" cy="2519045"/>
+            <wp:effectExtent l="0" t="0" r="14605" b="10795"/>
+            <wp:docPr id="10" name="图片 4"/>
+            <wp:cNvGraphicFramePr>
+              <a:graphicFrameLocks xmlns:a="http://schemas.openxmlformats.org/drawingml/2006/main" noChangeAspect="1"/>
+            </wp:cNvGraphicFramePr>
+            <a:graphic xmlns:a="http://schemas.openxmlformats.org/drawingml/2006/main">
+              <a:graphicData uri="http://schemas.openxmlformats.org/drawingml/2006/picture">
+                <pic:pic xmlns:pic="http://schemas.openxmlformats.org/drawingml/2006/picture">
+                  <pic:nvPicPr>
+                    <pic:cNvPr id="10" name="图片 4"/>
+                    <pic:cNvPicPr>
+                      <a:picLocks noChangeAspect="1"/>
+                    </pic:cNvPicPr>
+                  </pic:nvPicPr>
+                  <pic:blipFill>
+                    <a:blip r:embed="rId14"/>
+                    <a:stretch>
+                      <a:fillRect/>
+                    </a:stretch>
+                  </pic:blipFill>
+                  <pic:spPr>
+                    <a:xfrm>
+                      <a:off x="0" y="0"/>
+                      <a:ext cx="2637155" cy="2519045"/>
+                    </a:xfrm>
+                    <a:prstGeom prst="rect">
+                      <a:avLst/>
+                    </a:prstGeom>
+                    <a:noFill/>
+                    <a:ln>
+                      <a:noFill/>
+                    </a:ln>
+                  </pic:spPr>
+                </pic:pic>
+              </a:graphicData>
+            </a:graphic>
+          </wp:inline>
+        </w:drawing>
+      </w:r>
+    </w:p>
+    <w:p/>
+    <w:p>
+      <w:pPr>
+        <w:rPr>
+          <w:rFonts w:hint="default"/>
+          <w:lang w:val="en-US" w:eastAsia="zh-CN"/>
+        </w:rPr>
+      </w:pPr>
+      <w:r>
+        <w:rPr>
+          <w:rFonts w:hint="eastAsia"/>
+          <w:lang w:val="en-US" w:eastAsia="zh-CN"/>
+        </w:rPr>
+        <w:t xml:space="preserve">DisplayCorePage 把PolicyEditorWidget 和 </w:t>
+      </w:r>
+      <w:r>
+        <w:rPr>
+          <w:rFonts w:hint="default"/>
+          <w:lang w:val="en-US" w:eastAsia="zh-CN"/>
+        </w:rPr>
+        <w:t>PolicyDisplayWidget</w:t>
+      </w:r>
+      <w:r>
+        <w:rPr>
+          <w:rFonts w:hint="eastAsia"/>
+          <w:lang w:val="en-US" w:eastAsia="zh-CN"/>
+        </w:rPr>
+        <w:t>组合起来形成一个整体。</w:t>
+      </w:r>
+    </w:p>
+    <w:p>
+      <w:pPr>
+        <w:rPr>
+          <w:rFonts w:hint="default"/>
+          <w:lang w:val="en-US" w:eastAsia="zh-CN"/>
+        </w:rPr>
+      </w:pPr>
+      <w:r>
+        <w:rPr>
+          <w:rFonts w:hint="eastAsia"/>
+          <w:lang w:val="en-US" w:eastAsia="zh-CN"/>
+        </w:rPr>
+        <w:t>MainPage显示CPU的整体信息，也是每秒刷新一次</w:t>
+      </w:r>
+    </w:p>
+    <w:p>
+      <w:pPr>
+        <w:rPr>
+          <w:rFonts w:hint="eastAsia"/>
+          <w:lang w:val="en-US" w:eastAsia="zh-CN"/>
+        </w:rPr>
+      </w:pPr>
+    </w:p>
+    <w:p>
+      <w:pPr>
+        <w:rPr>
+          <w:rFonts w:hint="default"/>
+          <w:lang w:val="en-US" w:eastAsia="zh-CN"/>
+        </w:rPr>
+      </w:pPr>
+      <w:bookmarkStart w:id="11" w:name="_GoBack"/>
+      <w:bookmarkEnd w:id="11"/>
     </w:p>
     <w:p>
       <w:pPr>
@@ -999,6 +2020,7 @@
           <w:lang w:val="en-US" w:eastAsia="zh-CN"/>
         </w:rPr>
       </w:pPr>
+      <w:bookmarkStart w:id="10" w:name="_Toc1436820839_WPSOffice_Level1"/>
       <w:r>
         <w:rPr>
           <w:rFonts w:hint="eastAsia"/>
@@ -1006,6 +2028,7 @@
         </w:rPr>
         <w:t>对象设计</w:t>
       </w:r>
+      <w:bookmarkEnd w:id="10"/>
     </w:p>
     <w:p>
       <w:pPr>
@@ -1308,7 +2331,7 @@
     <w:lsdException w:unhideWhenUsed="0" w:uiPriority="0" w:semiHidden="0" w:name="Body Text Indent 2"/>
     <w:lsdException w:unhideWhenUsed="0" w:uiPriority="0" w:semiHidden="0" w:name="Body Text Indent 3"/>
     <w:lsdException w:unhideWhenUsed="0" w:uiPriority="0" w:semiHidden="0" w:name="Block Text"/>
-    <w:lsdException w:unhideWhenUsed="0" w:uiPriority="0" w:semiHidden="0" w:name="Hyperlink"/>
+    <w:lsdException w:qFormat="1" w:unhideWhenUsed="0" w:uiPriority="0" w:semiHidden="0" w:name="Hyperlink"/>
     <w:lsdException w:unhideWhenUsed="0" w:uiPriority="0" w:semiHidden="0" w:name="FollowedHyperlink"/>
     <w:lsdException w:qFormat="1" w:unhideWhenUsed="0" w:uiPriority="0" w:semiHidden="0" w:name="Strong"/>
     <w:lsdException w:qFormat="1" w:unhideWhenUsed="0" w:uiPriority="0" w:semiHidden="0" w:name="Emphasis"/>
@@ -1322,7 +2345,7 @@
     <w:lsdException w:unhideWhenUsed="0" w:uiPriority="0" w:semiHidden="0" w:name="HTML Code"/>
     <w:lsdException w:unhideWhenUsed="0" w:uiPriority="0" w:semiHidden="0" w:name="HTML Definition"/>
     <w:lsdException w:unhideWhenUsed="0" w:uiPriority="0" w:semiHidden="0" w:name="HTML Keyboard"/>
-    <w:lsdException w:unhideWhenUsed="0" w:uiPriority="0" w:semiHidden="0" w:name="HTML Preformatted"/>
+    <w:lsdException w:qFormat="1" w:unhideWhenUsed="0" w:uiPriority="0" w:semiHidden="0" w:name="HTML Preformatted"/>
     <w:lsdException w:unhideWhenUsed="0" w:uiPriority="0" w:semiHidden="0" w:name="HTML Sample"/>
     <w:lsdException w:unhideWhenUsed="0" w:uiPriority="0" w:semiHidden="0" w:name="HTML Typewriter"/>
     <w:lsdException w:unhideWhenUsed="0" w:uiPriority="0" w:semiHidden="0" w:name="HTML Variable"/>
@@ -1731,6 +2754,7 @@
   <w:style w:type="paragraph" w:styleId="11">
     <w:name w:val="HTML Preformatted"/>
     <w:basedOn w:val="1"/>
+    <w:qFormat/>
     <w:uiPriority w:val="0"/>
     <w:pPr>
       <w:tabs>
@@ -1764,12 +2788,284 @@
   <w:style w:type="character" w:styleId="14">
     <w:name w:val="Hyperlink"/>
     <w:basedOn w:val="13"/>
+    <w:qFormat/>
     <w:uiPriority w:val="0"/>
     <w:rPr>
       <w:color w:val="0000FF"/>
       <w:u w:val="single"/>
     </w:rPr>
   </w:style>
+  <w:style w:type="paragraph" w:customStyle="1" w:styleId="15">
+    <w:name w:val="WPSOffice手动目录 1"/>
+    <w:uiPriority w:val="0"/>
+    <w:pPr>
+      <w:ind w:leftChars="0"/>
+    </w:pPr>
+    <w:rPr>
+      <w:sz w:val="20"/>
+      <w:szCs w:val="20"/>
+    </w:rPr>
+  </w:style>
+  <w:style w:type="paragraph" w:customStyle="1" w:styleId="16">
+    <w:name w:val="WPSOffice手动目录 2"/>
+    <w:uiPriority w:val="0"/>
+    <w:pPr>
+      <w:ind w:leftChars="200"/>
+    </w:pPr>
+    <w:rPr>
+      <w:sz w:val="20"/>
+      <w:szCs w:val="20"/>
+    </w:rPr>
+  </w:style>
+</w:styles>
+</file>
+
+<file path=word/glossary/document.xml><?xml version="1.0" encoding="utf-8"?>
+<w:glossaryDocument xmlns:wpc="http://schemas.microsoft.com/office/word/2010/wordprocessingCanvas" xmlns:mc="http://schemas.openxmlformats.org/markup-compatibility/2006" xmlns:o="urn:schemas-microsoft-com:office:office" xmlns:r="http://schemas.openxmlformats.org/officeDocument/2006/relationships" xmlns:m="http://schemas.openxmlformats.org/officeDocument/2006/math" xmlns:v="urn:schemas-microsoft-com:vml" xmlns:wp14="http://schemas.microsoft.com/office/word/2010/wordprocessingDrawing" xmlns:wp="http://schemas.openxmlformats.org/drawingml/2006/wordprocessingDrawing" xmlns:w="http://schemas.openxmlformats.org/wordprocessingml/2006/main" xmlns:w14="http://schemas.microsoft.com/office/word/2010/wordml" xmlns:w10="urn:schemas-microsoft-com:office:word" xmlns:w15="http://schemas.microsoft.com/office/word/2012/wordml" xmlns:wpg="http://schemas.microsoft.com/office/word/2010/wordprocessingGroup" xmlns:wpi="http://schemas.microsoft.com/office/word/2010/wordprocessingInk" xmlns:wne="http://schemas.microsoft.com/office/word/2006/wordml" xmlns:wps="http://schemas.microsoft.com/office/word/2010/wordprocessingShape" xmlns:wpsCustomData="http://www.wps.cn/officeDocument/2013/wpsCustomData" mc:Ignorable="w14 w15 wp14">
+  <w:docParts>
+    <w:docPart>
+      <w:docPartPr>
+        <w:name w:val="{67573e9e-f8ab-45a9-8846-006992d282f1}"/>
+        <w:style w:val=""/>
+        <w:category>
+          <w:name w:val="常规"/>
+          <w:gallery w:val="placeholder"/>
+        </w:category>
+        <w:types>
+          <w:type w:val="bbPlcHdr"/>
+        </w:types>
+        <w:behaviors>
+          <w:behavior w:val="content"/>
+        </w:behaviors>
+        <w:description w:val=""/>
+        <w:guid w:val="{67573e9e-f8ab-45a9-8846-006992d282f1}"/>
+      </w:docPartPr>
+      <w:docPartBody>
+        <w:p>
+          <w:r>
+            <w:rPr>
+              <w:color w:val="808080"/>
+            </w:rPr>
+            <w:t>单击此处输入文字。</w:t>
+          </w:r>
+        </w:p>
+      </w:docPartBody>
+    </w:docPart>
+    <w:docPart>
+      <w:docPartPr>
+        <w:name w:val="{21a0132c-598b-4fab-917e-102dcc9c39c8}"/>
+        <w:style w:val=""/>
+        <w:category>
+          <w:name w:val="常规"/>
+          <w:gallery w:val="placeholder"/>
+        </w:category>
+        <w:types>
+          <w:type w:val="bbPlcHdr"/>
+        </w:types>
+        <w:behaviors>
+          <w:behavior w:val="content"/>
+        </w:behaviors>
+        <w:description w:val=""/>
+        <w:guid w:val="{21a0132c-598b-4fab-917e-102dcc9c39c8}"/>
+      </w:docPartPr>
+      <w:docPartBody>
+        <w:p>
+          <w:r>
+            <w:rPr>
+              <w:color w:val="808080"/>
+            </w:rPr>
+            <w:t>单击此处输入文字。</w:t>
+          </w:r>
+        </w:p>
+      </w:docPartBody>
+    </w:docPart>
+    <w:docPart>
+      <w:docPartPr>
+        <w:name w:val="{3dca594b-f8d3-4998-9e3e-5730eb3b9b7f}"/>
+        <w:style w:val=""/>
+        <w:category>
+          <w:name w:val="常规"/>
+          <w:gallery w:val="placeholder"/>
+        </w:category>
+        <w:types>
+          <w:type w:val="bbPlcHdr"/>
+        </w:types>
+        <w:behaviors>
+          <w:behavior w:val="content"/>
+        </w:behaviors>
+        <w:description w:val=""/>
+        <w:guid w:val="{3dca594b-f8d3-4998-9e3e-5730eb3b9b7f}"/>
+      </w:docPartPr>
+      <w:docPartBody>
+        <w:p>
+          <w:r>
+            <w:rPr>
+              <w:color w:val="808080"/>
+            </w:rPr>
+            <w:t>单击此处输入文字。</w:t>
+          </w:r>
+        </w:p>
+      </w:docPartBody>
+    </w:docPart>
+    <w:docPart>
+      <w:docPartPr>
+        <w:name w:val="{d3d15197-25df-4d92-9633-a2dab3614b4d}"/>
+        <w:style w:val=""/>
+        <w:category>
+          <w:name w:val="常规"/>
+          <w:gallery w:val="placeholder"/>
+        </w:category>
+        <w:types>
+          <w:type w:val="bbPlcHdr"/>
+        </w:types>
+        <w:behaviors>
+          <w:behavior w:val="content"/>
+        </w:behaviors>
+        <w:description w:val=""/>
+        <w:guid w:val="{d3d15197-25df-4d92-9633-a2dab3614b4d}"/>
+      </w:docPartPr>
+      <w:docPartBody>
+        <w:p>
+          <w:r>
+            <w:rPr>
+              <w:color w:val="808080"/>
+            </w:rPr>
+            <w:t>单击此处输入文字。</w:t>
+          </w:r>
+        </w:p>
+      </w:docPartBody>
+    </w:docPart>
+    <w:docPart>
+      <w:docPartPr>
+        <w:name w:val="{48b393e8-d126-4d5f-9321-1e6f771575ec}"/>
+        <w:style w:val=""/>
+        <w:category>
+          <w:name w:val="常规"/>
+          <w:gallery w:val="placeholder"/>
+        </w:category>
+        <w:types>
+          <w:type w:val="bbPlcHdr"/>
+        </w:types>
+        <w:behaviors>
+          <w:behavior w:val="content"/>
+        </w:behaviors>
+        <w:description w:val=""/>
+        <w:guid w:val="{48b393e8-d126-4d5f-9321-1e6f771575ec}"/>
+      </w:docPartPr>
+      <w:docPartBody>
+        <w:p>
+          <w:r>
+            <w:rPr>
+              <w:color w:val="808080"/>
+            </w:rPr>
+            <w:t>单击此处输入文字。</w:t>
+          </w:r>
+        </w:p>
+      </w:docPartBody>
+    </w:docPart>
+  </w:docParts>
+</w:glossaryDocument>
+</file>
+
+<file path=word/glossary/fontTable.xml><?xml version="1.0" encoding="utf-8"?>
+<w:fonts xmlns:mc="http://schemas.openxmlformats.org/markup-compatibility/2006" xmlns:r="http://schemas.openxmlformats.org/officeDocument/2006/relationships" xmlns:w="http://schemas.openxmlformats.org/wordprocessingml/2006/main" xmlns:w14="http://schemas.microsoft.com/office/word/2010/wordml" mc:Ignorable="w14">
+  <w:font w:name="Times New Roman">
+    <w:panose1 w:val="02020603050405020304"/>
+    <w:charset w:val="00"/>
+    <w:family w:val="roman"/>
+    <w:pitch w:val="variable"/>
+    <w:sig w:usb0="20007A87" w:usb1="80000000" w:usb2="00000008" w:usb3="00000000" w:csb0="000001FF" w:csb1="00000000"/>
+  </w:font>
+  <w:font w:name="宋体">
+    <w:panose1 w:val="02010600030101010101"/>
+    <w:charset w:val="86"/>
+    <w:family w:val="auto"/>
+    <w:pitch w:val="default"/>
+    <w:sig w:usb0="00000003" w:usb1="288F0000" w:usb2="00000006" w:usb3="00000000" w:csb0="00040001" w:csb1="00000000"/>
+  </w:font>
+  <w:font w:name="Wingdings">
+    <w:panose1 w:val="05000000000000000000"/>
+    <w:charset w:val="02"/>
+    <w:family w:val="auto"/>
+    <w:pitch w:val="default"/>
+    <w:sig w:usb0="00000000" w:usb1="00000000" w:usb2="00000000" w:usb3="00000000" w:csb0="80000000" w:csb1="00000000"/>
+  </w:font>
+  <w:font w:name="Arial">
+    <w:panose1 w:val="020B0604020202020204"/>
+    <w:charset w:val="01"/>
+    <w:family w:val="swiss"/>
+    <w:pitch w:val="default"/>
+    <w:sig w:usb0="E0002EFF" w:usb1="C000785B" w:usb2="00000009" w:usb3="00000000" w:csb0="400001FF" w:csb1="FFFF0000"/>
+  </w:font>
+  <w:font w:name="黑体">
+    <w:panose1 w:val="02010609060101010101"/>
+    <w:charset w:val="86"/>
+    <w:family w:val="auto"/>
+    <w:pitch w:val="default"/>
+    <w:sig w:usb0="800002BF" w:usb1="38CF7CFA" w:usb2="00000016" w:usb3="00000000" w:csb0="00040001" w:csb1="00000000"/>
+  </w:font>
+  <w:font w:name="Courier New">
+    <w:panose1 w:val="02070309020205020404"/>
+    <w:charset w:val="01"/>
+    <w:family w:val="modern"/>
+    <w:pitch w:val="default"/>
+    <w:sig w:usb0="E0002EFF" w:usb1="C0007843" w:usb2="00000009" w:usb3="00000000" w:csb0="400001FF" w:csb1="FFFF0000"/>
+  </w:font>
+  <w:font w:name="Symbol">
+    <w:panose1 w:val="05050102010706020507"/>
+    <w:charset w:val="02"/>
+    <w:family w:val="roman"/>
+    <w:pitch w:val="default"/>
+    <w:sig w:usb0="00000000" w:usb1="00000000" w:usb2="00000000" w:usb3="00000000" w:csb0="80000000" w:csb1="00000000"/>
+  </w:font>
+  <w:font w:name="Calibri">
+    <w:panose1 w:val="020F0502020204030204"/>
+    <w:charset w:val="00"/>
+    <w:family w:val="swiss"/>
+    <w:pitch w:val="default"/>
+    <w:sig w:usb0="E0002EFF" w:usb1="C000247B" w:usb2="00000009" w:usb3="00000000" w:csb0="200001FF" w:csb1="00000000"/>
+  </w:font>
+</w:fonts>
+</file>
+
+<file path=word/glossary/settings.xml><?xml version="1.0" encoding="utf-8"?>
+<w:settings xmlns:mc="http://schemas.openxmlformats.org/markup-compatibility/2006" xmlns:o="urn:schemas-microsoft-com:office:office" xmlns:r="http://schemas.openxmlformats.org/officeDocument/2006/relationships" xmlns:m="http://schemas.openxmlformats.org/officeDocument/2006/math" xmlns:v="urn:schemas-microsoft-com:vml" xmlns:w10="urn:schemas-microsoft-com:office:word" xmlns:w="http://schemas.openxmlformats.org/wordprocessingml/2006/main" xmlns:w14="http://schemas.microsoft.com/office/word/2010/wordml" xmlns:sl="http://schemas.openxmlformats.org/schemaLibrary/2006/main" mc:Ignorable="w14">
+  <w:compat>
+    <w:useFELayout/>
+    <w:splitPgBreakAndParaMark/>
+    <w:compatSetting w:name="compatibilityMode" w:uri="http://schemas.microsoft.com/office/word" w:val="14"/>
+  </w:compat>
+  <w:rsids>
+    <w:rsidRoot w:val="00000000"/>
+  </w:rsids>
+  <m:mathPr>
+    <m:brkBin m:val="before"/>
+    <m:brkBinSub m:val="--"/>
+    <m:smallFrac m:val="0"/>
+    <m:dispDef/>
+    <m:lMargin m:val="0"/>
+    <m:rMargin m:val="0"/>
+    <m:defJc m:val="centerGroup"/>
+    <m:wrapIndent m:val="1440"/>
+    <m:intLim m:val="subSup"/>
+    <m:naryLim m:val="undOvr"/>
+  </m:mathPr>
+  <w:themeFontLang w:val="en-US" w:eastAsia="zh-CN"/>
+  <w:clrSchemeMapping w:bg1="light1" w:t1="dark1" w:bg2="light2" w:t2="dark2" w:accent1="accent1" w:accent2="accent2" w:accent3="accent3" w:accent4="accent4" w:accent5="accent5" w:accent6="accent6" w:hyperlink="hyperlink" w:followedHyperlink="followedHyperlink"/>
+  <w:doNotIncludeSubdocsInStats/>
+</w:settings>
+</file>
+
+<file path=word/glossary/styles.xml><?xml version="1.0" encoding="utf-8"?>
+<w:styles xmlns:mc="http://schemas.openxmlformats.org/markup-compatibility/2006" xmlns:o="urn:schemas-microsoft-com:office:office" xmlns:r="http://schemas.openxmlformats.org/officeDocument/2006/relationships" xmlns:m="http://schemas.openxmlformats.org/officeDocument/2006/math" xmlns:v="urn:schemas-microsoft-com:vml" xmlns:w="http://schemas.openxmlformats.org/wordprocessingml/2006/main" xmlns:w14="http://schemas.microsoft.com/office/word/2010/wordml" xmlns:w10="urn:schemas-microsoft-com:office:word" xmlns:sl="http://schemas.openxmlformats.org/schemaLibrary/2006/main" mc:Ignorable="w14">
+  <w:docDefaults>
+    <w:rPrDefault>
+      <w:rPr>
+        <w:rFonts w:asciiTheme="minorHAnsi" w:hAnsiTheme="minorHAnsi" w:eastAsiaTheme="minorEastAsia" w:cstheme="minorBidi"/>
+      </w:rPr>
+    </w:rPrDefault>
+  </w:docDefaults>
+  <w:latentStyles w:count="260" w:defQFormat="0" w:defUnhideWhenUsed="1" w:defSemiHidden="1" w:defUIPriority="99" w:defLockedState="0"/>
 </w:styles>
 </file>
 

</xml_diff>

<commit_message>
update version to v0.1.1
</commit_message>
<xml_diff>
--- a/doc/OOAD.docx
+++ b/doc/OOAD.docx
@@ -69,7 +69,7 @@
           <w:szCs w:val="24"/>
           <w:lang w:val="en-US" w:eastAsia="zh-CN" w:bidi="ar-SA"/>
         </w:rPr>
-        <w:id w:val="760929325"/>
+        <w:id w:val="147639481"/>
         <w:docPartObj>
           <w:docPartGallery w:val="Table of Contents"/>
           <w:docPartUnique/>
@@ -77,6 +77,7 @@
       </w:sdtPr>
       <w:sdtEndPr>
         <w:rPr>
+          <w:rFonts w:ascii="Times New Roman" w:hAnsi="Times New Roman" w:eastAsia="宋体" w:cs="Times New Roman"/>
           <w:b/>
           <w:bCs/>
           <w:sz w:val="20"/>
@@ -90,7 +91,7 @@
             <w:ind w:left="0" w:leftChars="0" w:right="0" w:rightChars="0" w:firstLine="0" w:firstLineChars="0"/>
             <w:jc w:val="center"/>
           </w:pPr>
-          <w:bookmarkStart w:id="0" w:name="_Toc1193306919_WPSOffice_Type2"/>
+          <w:bookmarkStart w:id="0" w:name="_Toc2055551697_WPSOffice_Type2"/>
           <w:r>
             <w:rPr>
               <w:rFonts w:ascii="宋体" w:hAnsi="宋体" w:eastAsia="宋体"/>
@@ -114,7 +115,7 @@
             <w:fldChar w:fldCharType="begin"/>
           </w:r>
           <w:r>
-            <w:instrText xml:space="preserve"> HYPERLINK \l _Toc1264706898_WPSOffice_Level1 </w:instrText>
+            <w:instrText xml:space="preserve"> HYPERLINK \l _Toc76751911_WPSOffice_Level1 </w:instrText>
           </w:r>
           <w:r>
             <w:rPr>
@@ -134,9 +135,9 @@
                 <w:szCs w:val="24"/>
                 <w:lang w:val="en-US" w:eastAsia="zh-CN" w:bidi="ar-SA"/>
               </w:rPr>
-              <w:id w:val="760929325"/>
+              <w:id w:val="147639481"/>
               <w:placeholder>
-                <w:docPart w:val="{67573e9e-f8ab-45a9-8846-006992d282f1}"/>
+                <w:docPart w:val="{f908b95e-2fb6-4e4a-9282-b6d1375c76dc}"/>
               </w:placeholder>
             </w:sdtPr>
             <w:sdtEndPr>
@@ -176,7 +177,7 @@
             </w:rPr>
             <w:tab/>
           </w:r>
-          <w:bookmarkStart w:id="1" w:name="_Toc1264706898_WPSOffice_Level1Page"/>
+          <w:bookmarkStart w:id="1" w:name="_Toc76751911_WPSOffice_Level1Page"/>
           <w:r>
             <w:rPr>
               <w:b/>
@@ -204,7 +205,7 @@
             <w:fldChar w:fldCharType="begin"/>
           </w:r>
           <w:r>
-            <w:instrText xml:space="preserve"> HYPERLINK \l _Toc1193306919_WPSOffice_Level2 </w:instrText>
+            <w:instrText xml:space="preserve"> HYPERLINK \l _Toc2055551697_WPSOffice_Level2 </w:instrText>
           </w:r>
           <w:r>
             <w:fldChar w:fldCharType="separate"/>
@@ -218,9 +219,9 @@
                 <w:szCs w:val="24"/>
                 <w:lang w:val="en-US" w:eastAsia="zh-CN" w:bidi="ar-SA"/>
               </w:rPr>
-              <w:id w:val="760929325"/>
+              <w:id w:val="147639481"/>
               <w:placeholder>
-                <w:docPart w:val="{21a0132c-598b-4fab-917e-102dcc9c39c8}"/>
+                <w:docPart w:val="{5f0107ee-2f0a-4b86-987b-21945b1e994d}"/>
               </w:placeholder>
             </w:sdtPr>
             <w:sdtEndPr>
@@ -250,7 +251,7 @@
           <w:r>
             <w:tab/>
           </w:r>
-          <w:bookmarkStart w:id="2" w:name="_Toc1193306919_WPSOffice_Level2Page"/>
+          <w:bookmarkStart w:id="2" w:name="_Toc2055551697_WPSOffice_Level2Page"/>
           <w:r>
             <w:t>2</w:t>
           </w:r>
@@ -270,7 +271,7 @@
             <w:fldChar w:fldCharType="begin"/>
           </w:r>
           <w:r>
-            <w:instrText xml:space="preserve"> HYPERLINK \l _Toc1436820839_WPSOffice_Level2 </w:instrText>
+            <w:instrText xml:space="preserve"> HYPERLINK \l _Toc1948426868_WPSOffice_Level2 </w:instrText>
           </w:r>
           <w:r>
             <w:fldChar w:fldCharType="separate"/>
@@ -284,9 +285,9 @@
                 <w:szCs w:val="24"/>
                 <w:lang w:val="en-US" w:eastAsia="zh-CN" w:bidi="ar-SA"/>
               </w:rPr>
-              <w:id w:val="760929325"/>
+              <w:id w:val="147639481"/>
               <w:placeholder>
-                <w:docPart w:val="{3dca594b-f8d3-4998-9e3e-5730eb3b9b7f}"/>
+                <w:docPart w:val="{0ec418aa-be2d-498e-8b4e-398d211a6b1f}"/>
               </w:placeholder>
             </w:sdtPr>
             <w:sdtEndPr>
@@ -316,7 +317,7 @@
           <w:r>
             <w:tab/>
           </w:r>
-          <w:bookmarkStart w:id="3" w:name="_Toc1436820839_WPSOffice_Level2Page"/>
+          <w:bookmarkStart w:id="3" w:name="_Toc1948426868_WPSOffice_Level2Page"/>
           <w:r>
             <w:t>3</w:t>
           </w:r>
@@ -340,7 +341,7 @@
             <w:fldChar w:fldCharType="begin"/>
           </w:r>
           <w:r>
-            <w:instrText xml:space="preserve"> HYPERLINK \l _Toc1193306919_WPSOffice_Level1 </w:instrText>
+            <w:instrText xml:space="preserve"> HYPERLINK \l _Toc2055551697_WPSOffice_Level1 </w:instrText>
           </w:r>
           <w:r>
             <w:rPr>
@@ -360,9 +361,9 @@
                 <w:szCs w:val="24"/>
                 <w:lang w:val="en-US" w:eastAsia="zh-CN" w:bidi="ar-SA"/>
               </w:rPr>
-              <w:id w:val="760929325"/>
+              <w:id w:val="147639481"/>
               <w:placeholder>
-                <w:docPart w:val="{d3d15197-25df-4d92-9633-a2dab3614b4d}"/>
+                <w:docPart w:val="{01c65409-fabf-41a0-bfc2-f965f81f339e}"/>
               </w:placeholder>
             </w:sdtPr>
             <w:sdtEndPr>
@@ -402,7 +403,7 @@
             </w:rPr>
             <w:tab/>
           </w:r>
-          <w:bookmarkStart w:id="4" w:name="_Toc1193306919_WPSOffice_Level1Page"/>
+          <w:bookmarkStart w:id="4" w:name="_Toc2055551697_WPSOffice_Level1Page"/>
           <w:r>
             <w:rPr>
               <w:b/>
@@ -416,6 +417,138 @@
               <w:b/>
               <w:bCs/>
             </w:rPr>
+            <w:fldChar w:fldCharType="end"/>
+          </w:r>
+        </w:p>
+        <w:p>
+          <w:pPr>
+            <w:pStyle w:val="16"/>
+            <w:tabs>
+              <w:tab w:val="right" w:leader="dot" w:pos="8306"/>
+            </w:tabs>
+          </w:pPr>
+          <w:r>
+            <w:fldChar w:fldCharType="begin"/>
+          </w:r>
+          <w:r>
+            <w:instrText xml:space="preserve"> HYPERLINK \l _Toc497549785_WPSOffice_Level2 </w:instrText>
+          </w:r>
+          <w:r>
+            <w:fldChar w:fldCharType="separate"/>
+          </w:r>
+          <w:sdt>
+            <w:sdtPr>
+              <w:rPr>
+                <w:rFonts w:eastAsia="新宋体" w:asciiTheme="minorAscii" w:hAnsiTheme="minorAscii" w:cstheme="minorBidi"/>
+                <w:kern w:val="2"/>
+                <w:sz w:val="21"/>
+                <w:szCs w:val="24"/>
+                <w:lang w:val="en-US" w:eastAsia="zh-CN" w:bidi="ar-SA"/>
+              </w:rPr>
+              <w:id w:val="147639481"/>
+              <w:placeholder>
+                <w:docPart w:val="{91e2fab6-080b-4502-9b6d-c8b5b7b913fe}"/>
+              </w:placeholder>
+            </w:sdtPr>
+            <w:sdtEndPr>
+              <w:rPr>
+                <w:rFonts w:eastAsia="新宋体" w:asciiTheme="minorAscii" w:hAnsiTheme="minorAscii" w:cstheme="minorBidi"/>
+                <w:kern w:val="2"/>
+                <w:sz w:val="21"/>
+                <w:szCs w:val="24"/>
+                <w:lang w:val="en-US" w:eastAsia="zh-CN" w:bidi="ar-SA"/>
+              </w:rPr>
+            </w:sdtEndPr>
+            <w:sdtContent>
+              <w:r>
+                <w:rPr>
+                  <w:rFonts w:hint="default" w:ascii="Arial" w:hAnsi="Arial" w:eastAsia="新宋体" w:cstheme="minorBidi"/>
+                </w:rPr>
+                <w:t xml:space="preserve">2.1. </w:t>
+              </w:r>
+              <w:r>
+                <w:rPr>
+                  <w:rFonts w:hint="eastAsia" w:ascii="Arial" w:hAnsi="Arial" w:eastAsia="新宋体" w:cstheme="minorBidi"/>
+                </w:rPr>
+                <w:t>模型分析</w:t>
+              </w:r>
+            </w:sdtContent>
+          </w:sdt>
+          <w:r>
+            <w:tab/>
+          </w:r>
+          <w:bookmarkStart w:id="5" w:name="_Toc497549785_WPSOffice_Level2Page"/>
+          <w:r>
+            <w:t>5</w:t>
+          </w:r>
+          <w:bookmarkEnd w:id="5"/>
+          <w:r>
+            <w:fldChar w:fldCharType="end"/>
+          </w:r>
+        </w:p>
+        <w:p>
+          <w:pPr>
+            <w:pStyle w:val="16"/>
+            <w:tabs>
+              <w:tab w:val="right" w:leader="dot" w:pos="8306"/>
+            </w:tabs>
+          </w:pPr>
+          <w:r>
+            <w:fldChar w:fldCharType="begin"/>
+          </w:r>
+          <w:r>
+            <w:instrText xml:space="preserve"> HYPERLINK \l _Toc1042699986_WPSOffice_Level2 </w:instrText>
+          </w:r>
+          <w:r>
+            <w:fldChar w:fldCharType="separate"/>
+          </w:r>
+          <w:sdt>
+            <w:sdtPr>
+              <w:rPr>
+                <w:rFonts w:eastAsia="新宋体" w:asciiTheme="minorAscii" w:hAnsiTheme="minorAscii" w:cstheme="minorBidi"/>
+                <w:kern w:val="2"/>
+                <w:sz w:val="21"/>
+                <w:szCs w:val="24"/>
+                <w:lang w:val="en-US" w:eastAsia="zh-CN" w:bidi="ar-SA"/>
+              </w:rPr>
+              <w:id w:val="147639481"/>
+              <w:placeholder>
+                <w:docPart w:val="{cec96ed4-4b87-4ce7-a6c1-c7926533fd3e}"/>
+              </w:placeholder>
+            </w:sdtPr>
+            <w:sdtEndPr>
+              <w:rPr>
+                <w:rFonts w:eastAsia="新宋体" w:asciiTheme="minorAscii" w:hAnsiTheme="minorAscii" w:cstheme="minorBidi"/>
+                <w:kern w:val="2"/>
+                <w:sz w:val="21"/>
+                <w:szCs w:val="24"/>
+                <w:lang w:val="en-US" w:eastAsia="zh-CN" w:bidi="ar-SA"/>
+              </w:rPr>
+            </w:sdtEndPr>
+            <w:sdtContent>
+              <w:r>
+                <w:rPr>
+                  <w:rFonts w:hint="default" w:ascii="Arial" w:hAnsi="Arial" w:eastAsia="新宋体" w:cstheme="minorBidi"/>
+                </w:rPr>
+                <w:t xml:space="preserve">2.2. </w:t>
+              </w:r>
+              <w:r>
+                <w:rPr>
+                  <w:rFonts w:hint="eastAsia" w:ascii="Arial" w:hAnsi="Arial" w:eastAsia="新宋体" w:cstheme="minorBidi"/>
+                </w:rPr>
+                <w:t>视图分析</w:t>
+              </w:r>
+            </w:sdtContent>
+          </w:sdt>
+          <w:r>
+            <w:tab/>
+          </w:r>
+          <w:bookmarkStart w:id="6" w:name="_Toc1042699986_WPSOffice_Level2Page"/>
+          <w:r>
+            <w:t>5</w:t>
+          </w:r>
+          <w:bookmarkEnd w:id="6"/>
+          <w:r>
             <w:fldChar w:fldCharType="end"/>
           </w:r>
         </w:p>
@@ -434,7 +567,7 @@
             <w:fldChar w:fldCharType="begin"/>
           </w:r>
           <w:r>
-            <w:instrText xml:space="preserve"> HYPERLINK \l _Toc1436820839_WPSOffice_Level1 </w:instrText>
+            <w:instrText xml:space="preserve"> HYPERLINK \l _Toc1948426868_WPSOffice_Level1 </w:instrText>
           </w:r>
           <w:r>
             <w:rPr>
@@ -454,9 +587,9 @@
                 <w:szCs w:val="24"/>
                 <w:lang w:val="en-US" w:eastAsia="zh-CN" w:bidi="ar-SA"/>
               </w:rPr>
-              <w:id w:val="760929325"/>
+              <w:id w:val="147639481"/>
               <w:placeholder>
-                <w:docPart w:val="{48b393e8-d126-4d5f-9321-1e6f771575ec}"/>
+                <w:docPart w:val="{bc710dda-be05-4f0a-b680-127ffb05f57a}"/>
               </w:placeholder>
             </w:sdtPr>
             <w:sdtEndPr>
@@ -496,15 +629,15 @@
             </w:rPr>
             <w:tab/>
           </w:r>
-          <w:bookmarkStart w:id="5" w:name="_Toc1436820839_WPSOffice_Level1Page"/>
+          <w:bookmarkStart w:id="7" w:name="_Toc1948426868_WPSOffice_Level1Page"/>
           <w:r>
             <w:rPr>
               <w:b/>
               <w:bCs/>
             </w:rPr>
-            <w:t>5</w:t>
-          </w:r>
-          <w:bookmarkEnd w:id="5"/>
+            <w:t>6</w:t>
+          </w:r>
+          <w:bookmarkEnd w:id="7"/>
           <w:r>
             <w:rPr>
               <w:b/>
@@ -533,7 +666,7 @@
           <w:lang w:val="en-US" w:eastAsia="zh-CN"/>
         </w:rPr>
       </w:pPr>
-      <w:bookmarkStart w:id="6" w:name="_Toc1264706898_WPSOffice_Level1"/>
+      <w:bookmarkStart w:id="8" w:name="_Toc76751911_WPSOffice_Level1"/>
       <w:r>
         <w:rPr>
           <w:rFonts w:hint="eastAsia"/>
@@ -541,7 +674,9 @@
         </w:rPr>
         <w:t>项目简介</w:t>
       </w:r>
-      <w:bookmarkEnd w:id="6"/>
+      <w:bookmarkEnd w:id="8"/>
+      <w:bookmarkStart w:id="15" w:name="_GoBack"/>
+      <w:bookmarkEnd w:id="15"/>
     </w:p>
     <w:p>
       <w:pPr>
@@ -720,7 +855,7 @@
           <w:lang w:val="en-US" w:eastAsia="zh-CN"/>
         </w:rPr>
       </w:pPr>
-      <w:bookmarkStart w:id="7" w:name="_Toc1193306919_WPSOffice_Level2"/>
+      <w:bookmarkStart w:id="9" w:name="_Toc2055551697_WPSOffice_Level2"/>
       <w:r>
         <w:rPr>
           <w:rFonts w:hint="eastAsia"/>
@@ -728,7 +863,7 @@
         </w:rPr>
         <w:t>原理分析</w:t>
       </w:r>
-      <w:bookmarkEnd w:id="7"/>
+      <w:bookmarkEnd w:id="9"/>
     </w:p>
     <w:p>
       <w:pPr>
@@ -1114,7 +1249,7 @@
           <w:lang w:val="en-US" w:eastAsia="zh-CN"/>
         </w:rPr>
       </w:pPr>
-      <w:bookmarkStart w:id="8" w:name="_Toc1436820839_WPSOffice_Level2"/>
+      <w:bookmarkStart w:id="10" w:name="_Toc1948426868_WPSOffice_Level2"/>
       <w:r>
         <w:rPr>
           <w:rFonts w:hint="eastAsia"/>
@@ -1122,7 +1257,7 @@
         </w:rPr>
         <w:t>模块介绍</w:t>
       </w:r>
-      <w:bookmarkEnd w:id="8"/>
+      <w:bookmarkEnd w:id="10"/>
     </w:p>
     <w:p>
       <w:pPr>
@@ -1649,7 +1784,7 @@
           <w:lang w:val="en-US" w:eastAsia="zh-CN"/>
         </w:rPr>
       </w:pPr>
-      <w:bookmarkStart w:id="9" w:name="_Toc1193306919_WPSOffice_Level1"/>
+      <w:bookmarkStart w:id="11" w:name="_Toc2055551697_WPSOffice_Level1"/>
       <w:r>
         <w:rPr>
           <w:rFonts w:hint="eastAsia"/>
@@ -1657,7 +1792,7 @@
         </w:rPr>
         <w:t>对象分析</w:t>
       </w:r>
-      <w:bookmarkEnd w:id="9"/>
+      <w:bookmarkEnd w:id="11"/>
     </w:p>
     <w:p>
       <w:pPr>
@@ -1673,8 +1808,17 @@
           <w:rFonts w:hint="eastAsia"/>
           <w:lang w:val="en-US" w:eastAsia="zh-CN"/>
         </w:rPr>
-        <w:t xml:space="preserve"> 模型分析</w:t>
-      </w:r>
+        <w:t xml:space="preserve"> </w:t>
+      </w:r>
+      <w:bookmarkStart w:id="12" w:name="_Toc497549785_WPSOffice_Level2"/>
+      <w:r>
+        <w:rPr>
+          <w:rFonts w:hint="eastAsia"/>
+          <w:lang w:val="en-US" w:eastAsia="zh-CN"/>
+        </w:rPr>
+        <w:t>模型分析</w:t>
+      </w:r>
+      <w:bookmarkEnd w:id="12"/>
     </w:p>
     <w:p>
       <w:pPr>
@@ -1855,8 +1999,17 @@
           <w:rFonts w:hint="eastAsia"/>
           <w:lang w:val="en-US" w:eastAsia="zh-CN"/>
         </w:rPr>
-        <w:t xml:space="preserve"> 视图分析</w:t>
-      </w:r>
+        <w:t xml:space="preserve"> </w:t>
+      </w:r>
+      <w:bookmarkStart w:id="13" w:name="_Toc1042699986_WPSOffice_Level2"/>
+      <w:r>
+        <w:rPr>
+          <w:rFonts w:hint="eastAsia"/>
+          <w:lang w:val="en-US" w:eastAsia="zh-CN"/>
+        </w:rPr>
+        <w:t>视图分析</w:t>
+      </w:r>
+      <w:bookmarkEnd w:id="13"/>
     </w:p>
     <w:p>
       <w:pPr>
@@ -2015,8 +2168,6 @@
         </w:rPr>
         <w:t>MainWindow 有一个SwitchButton和StackLayout，可以选择不同的页面显示。实际的刷新操作是在这里进行的。只有这里有QTimer，选择哪个页面，每秒刷新哪个页面。</w:t>
       </w:r>
-      <w:bookmarkStart w:id="11" w:name="_GoBack"/>
-      <w:bookmarkEnd w:id="11"/>
     </w:p>
     <w:p>
       <w:pPr>
@@ -2027,7 +2178,7 @@
           <w:lang w:val="en-US" w:eastAsia="zh-CN"/>
         </w:rPr>
       </w:pPr>
-      <w:bookmarkStart w:id="10" w:name="_Toc1436820839_WPSOffice_Level1"/>
+      <w:bookmarkStart w:id="14" w:name="_Toc1948426868_WPSOffice_Level1"/>
       <w:r>
         <w:rPr>
           <w:rFonts w:hint="eastAsia"/>
@@ -2035,7 +2186,7 @@
         </w:rPr>
         <w:t>对象设计</w:t>
       </w:r>
-      <w:bookmarkEnd w:id="10"/>
+      <w:bookmarkEnd w:id="14"/>
     </w:p>
     <w:p>
       <w:pPr>
@@ -2809,6 +2960,7 @@
       <w:ind w:leftChars="0"/>
     </w:pPr>
     <w:rPr>
+      <w:rFonts w:ascii="Times New Roman" w:hAnsi="Times New Roman" w:eastAsia="宋体" w:cs="Times New Roman"/>
       <w:sz w:val="20"/>
       <w:szCs w:val="20"/>
     </w:rPr>
@@ -2820,6 +2972,7 @@
       <w:ind w:leftChars="200"/>
     </w:pPr>
     <w:rPr>
+      <w:rFonts w:ascii="Times New Roman" w:hAnsi="Times New Roman" w:eastAsia="宋体" w:cs="Times New Roman"/>
       <w:sz w:val="20"/>
       <w:szCs w:val="20"/>
     </w:rPr>
@@ -2832,7 +2985,7 @@
   <w:docParts>
     <w:docPart>
       <w:docPartPr>
-        <w:name w:val="{67573e9e-f8ab-45a9-8846-006992d282f1}"/>
+        <w:name w:val="{f908b95e-2fb6-4e4a-9282-b6d1375c76dc}"/>
         <w:style w:val=""/>
         <w:category>
           <w:name w:val="常规"/>
@@ -2845,7 +2998,7 @@
           <w:behavior w:val="content"/>
         </w:behaviors>
         <w:description w:val=""/>
-        <w:guid w:val="{67573e9e-f8ab-45a9-8846-006992d282f1}"/>
+        <w:guid w:val="{f908b95e-2fb6-4e4a-9282-b6d1375c76dc}"/>
       </w:docPartPr>
       <w:docPartBody>
         <w:p>
@@ -2860,7 +3013,7 @@
     </w:docPart>
     <w:docPart>
       <w:docPartPr>
-        <w:name w:val="{21a0132c-598b-4fab-917e-102dcc9c39c8}"/>
+        <w:name w:val="{5f0107ee-2f0a-4b86-987b-21945b1e994d}"/>
         <w:style w:val=""/>
         <w:category>
           <w:name w:val="常规"/>
@@ -2873,7 +3026,7 @@
           <w:behavior w:val="content"/>
         </w:behaviors>
         <w:description w:val=""/>
-        <w:guid w:val="{21a0132c-598b-4fab-917e-102dcc9c39c8}"/>
+        <w:guid w:val="{5f0107ee-2f0a-4b86-987b-21945b1e994d}"/>
       </w:docPartPr>
       <w:docPartBody>
         <w:p>
@@ -2888,7 +3041,7 @@
     </w:docPart>
     <w:docPart>
       <w:docPartPr>
-        <w:name w:val="{3dca594b-f8d3-4998-9e3e-5730eb3b9b7f}"/>
+        <w:name w:val="{0ec418aa-be2d-498e-8b4e-398d211a6b1f}"/>
         <w:style w:val=""/>
         <w:category>
           <w:name w:val="常规"/>
@@ -2901,7 +3054,7 @@
           <w:behavior w:val="content"/>
         </w:behaviors>
         <w:description w:val=""/>
-        <w:guid w:val="{3dca594b-f8d3-4998-9e3e-5730eb3b9b7f}"/>
+        <w:guid w:val="{0ec418aa-be2d-498e-8b4e-398d211a6b1f}"/>
       </w:docPartPr>
       <w:docPartBody>
         <w:p>
@@ -2916,7 +3069,7 @@
     </w:docPart>
     <w:docPart>
       <w:docPartPr>
-        <w:name w:val="{d3d15197-25df-4d92-9633-a2dab3614b4d}"/>
+        <w:name w:val="{01c65409-fabf-41a0-bfc2-f965f81f339e}"/>
         <w:style w:val=""/>
         <w:category>
           <w:name w:val="常规"/>
@@ -2929,7 +3082,7 @@
           <w:behavior w:val="content"/>
         </w:behaviors>
         <w:description w:val=""/>
-        <w:guid w:val="{d3d15197-25df-4d92-9633-a2dab3614b4d}"/>
+        <w:guid w:val="{01c65409-fabf-41a0-bfc2-f965f81f339e}"/>
       </w:docPartPr>
       <w:docPartBody>
         <w:p>
@@ -2944,7 +3097,7 @@
     </w:docPart>
     <w:docPart>
       <w:docPartPr>
-        <w:name w:val="{48b393e8-d126-4d5f-9321-1e6f771575ec}"/>
+        <w:name w:val="{91e2fab6-080b-4502-9b6d-c8b5b7b913fe}"/>
         <w:style w:val=""/>
         <w:category>
           <w:name w:val="常规"/>
@@ -2957,7 +3110,63 @@
           <w:behavior w:val="content"/>
         </w:behaviors>
         <w:description w:val=""/>
-        <w:guid w:val="{48b393e8-d126-4d5f-9321-1e6f771575ec}"/>
+        <w:guid w:val="{91e2fab6-080b-4502-9b6d-c8b5b7b913fe}"/>
+      </w:docPartPr>
+      <w:docPartBody>
+        <w:p>
+          <w:r>
+            <w:rPr>
+              <w:color w:val="808080"/>
+            </w:rPr>
+            <w:t>单击此处输入文字。</w:t>
+          </w:r>
+        </w:p>
+      </w:docPartBody>
+    </w:docPart>
+    <w:docPart>
+      <w:docPartPr>
+        <w:name w:val="{cec96ed4-4b87-4ce7-a6c1-c7926533fd3e}"/>
+        <w:style w:val=""/>
+        <w:category>
+          <w:name w:val="常规"/>
+          <w:gallery w:val="placeholder"/>
+        </w:category>
+        <w:types>
+          <w:type w:val="bbPlcHdr"/>
+        </w:types>
+        <w:behaviors>
+          <w:behavior w:val="content"/>
+        </w:behaviors>
+        <w:description w:val=""/>
+        <w:guid w:val="{cec96ed4-4b87-4ce7-a6c1-c7926533fd3e}"/>
+      </w:docPartPr>
+      <w:docPartBody>
+        <w:p>
+          <w:r>
+            <w:rPr>
+              <w:color w:val="808080"/>
+            </w:rPr>
+            <w:t>单击此处输入文字。</w:t>
+          </w:r>
+        </w:p>
+      </w:docPartBody>
+    </w:docPart>
+    <w:docPart>
+      <w:docPartPr>
+        <w:name w:val="{bc710dda-be05-4f0a-b680-127ffb05f57a}"/>
+        <w:style w:val=""/>
+        <w:category>
+          <w:name w:val="常规"/>
+          <w:gallery w:val="placeholder"/>
+        </w:category>
+        <w:types>
+          <w:type w:val="bbPlcHdr"/>
+        </w:types>
+        <w:behaviors>
+          <w:behavior w:val="content"/>
+        </w:behaviors>
+        <w:description w:val=""/>
+        <w:guid w:val="{bc710dda-be05-4f0a-b680-127ffb05f57a}"/>
       </w:docPartPr>
       <w:docPartBody>
         <w:p>

</xml_diff>